<commit_message>
bug report binary files
</commit_message>
<xml_diff>
--- a/SP4 Proposal and FrameWork/Bug Report.docx
+++ b/SP4 Proposal and FrameWork/Bug Report.docx
@@ -17,11 +17,11 @@
         <w:tblLook w:val="04A0" w:firstRow="1" w:lastRow="0" w:firstColumn="1" w:lastColumn="0" w:noHBand="0" w:noVBand="1"/>
       </w:tblPr>
       <w:tblGrid>
-        <w:gridCol w:w="714"/>
-        <w:gridCol w:w="3018"/>
-        <w:gridCol w:w="2282"/>
-        <w:gridCol w:w="2425"/>
-        <w:gridCol w:w="911"/>
+        <w:gridCol w:w="715"/>
+        <w:gridCol w:w="3025"/>
+        <w:gridCol w:w="2285"/>
+        <w:gridCol w:w="2430"/>
+        <w:gridCol w:w="895"/>
       </w:tblGrid>
       <w:tr>
         <w:tc>
@@ -221,176 +221,8 @@
             <w:r>
               <w:t>Fixing.</w:t>
             </w:r>
-          </w:p>
-        </w:tc>
-      </w:tr>
-      <w:tr>
-        <w:tc>
-          <w:tcPr>
-            <w:tcW w:w="715" w:type="dxa"/>
-          </w:tcPr>
-          <w:p>
-            <w:pPr>
-              <w:jc w:val="center"/>
-            </w:pPr>
-            <w:r>
-              <w:t>3.</w:t>
-            </w:r>
-          </w:p>
-        </w:tc>
-        <w:tc>
-          <w:tcPr>
-            <w:tcW w:w="3025" w:type="dxa"/>
-          </w:tcPr>
-          <w:p>
-            <w:pPr>
-              <w:jc w:val="center"/>
-            </w:pPr>
-            <w:r>
-              <w:t>Timer moving too slow</w:t>
-            </w:r>
-          </w:p>
-        </w:tc>
-        <w:tc>
-          <w:tcPr>
-            <w:tcW w:w="2285" w:type="dxa"/>
-          </w:tcPr>
-          <w:p>
-            <w:pPr>
-              <w:jc w:val="center"/>
-            </w:pPr>
-            <w:r>
-              <w:t>Yes</w:t>
-            </w:r>
-          </w:p>
-        </w:tc>
-        <w:tc>
-          <w:tcPr>
-            <w:tcW w:w="2430" w:type="dxa"/>
-          </w:tcPr>
-          <w:p>
-            <w:pPr>
-              <w:jc w:val="center"/>
-            </w:pPr>
-          </w:p>
-        </w:tc>
-        <w:tc>
-          <w:tcPr>
-            <w:tcW w:w="895" w:type="dxa"/>
-          </w:tcPr>
-          <w:p>
-            <w:pPr>
-              <w:jc w:val="center"/>
-            </w:pPr>
-            <w:r>
-              <w:t>Unfixed</w:t>
-            </w:r>
             <w:bookmarkStart w:id="0" w:name="_GoBack"/>
             <w:bookmarkEnd w:id="0"/>
-          </w:p>
-        </w:tc>
-      </w:tr>
-      <w:tr>
-        <w:tc>
-          <w:tcPr>
-            <w:tcW w:w="715" w:type="dxa"/>
-          </w:tcPr>
-          <w:p>
-            <w:pPr>
-              <w:jc w:val="center"/>
-            </w:pPr>
-          </w:p>
-        </w:tc>
-        <w:tc>
-          <w:tcPr>
-            <w:tcW w:w="3025" w:type="dxa"/>
-          </w:tcPr>
-          <w:p>
-            <w:pPr>
-              <w:jc w:val="center"/>
-            </w:pPr>
-          </w:p>
-        </w:tc>
-        <w:tc>
-          <w:tcPr>
-            <w:tcW w:w="2285" w:type="dxa"/>
-          </w:tcPr>
-          <w:p>
-            <w:pPr>
-              <w:jc w:val="center"/>
-            </w:pPr>
-          </w:p>
-        </w:tc>
-        <w:tc>
-          <w:tcPr>
-            <w:tcW w:w="2430" w:type="dxa"/>
-          </w:tcPr>
-          <w:p>
-            <w:pPr>
-              <w:jc w:val="center"/>
-            </w:pPr>
-          </w:p>
-        </w:tc>
-        <w:tc>
-          <w:tcPr>
-            <w:tcW w:w="895" w:type="dxa"/>
-          </w:tcPr>
-          <w:p>
-            <w:pPr>
-              <w:jc w:val="center"/>
-            </w:pPr>
-          </w:p>
-        </w:tc>
-      </w:tr>
-      <w:tr>
-        <w:tc>
-          <w:tcPr>
-            <w:tcW w:w="715" w:type="dxa"/>
-          </w:tcPr>
-          <w:p>
-            <w:pPr>
-              <w:jc w:val="center"/>
-            </w:pPr>
-          </w:p>
-        </w:tc>
-        <w:tc>
-          <w:tcPr>
-            <w:tcW w:w="3025" w:type="dxa"/>
-          </w:tcPr>
-          <w:p>
-            <w:pPr>
-              <w:jc w:val="center"/>
-            </w:pPr>
-          </w:p>
-        </w:tc>
-        <w:tc>
-          <w:tcPr>
-            <w:tcW w:w="2285" w:type="dxa"/>
-          </w:tcPr>
-          <w:p>
-            <w:pPr>
-              <w:jc w:val="center"/>
-            </w:pPr>
-          </w:p>
-        </w:tc>
-        <w:tc>
-          <w:tcPr>
-            <w:tcW w:w="2430" w:type="dxa"/>
-          </w:tcPr>
-          <w:p>
-            <w:pPr>
-              <w:jc w:val="center"/>
-            </w:pPr>
-          </w:p>
-        </w:tc>
-        <w:tc>
-          <w:tcPr>
-            <w:tcW w:w="895" w:type="dxa"/>
-          </w:tcPr>
-          <w:p>
-            <w:pPr>
-              <w:jc w:val="center"/>
-            </w:pPr>
           </w:p>
         </w:tc>
       </w:tr>

</xml_diff>

<commit_message>
Bug 5 fixed + endday texture loaded wrong
</commit_message>
<xml_diff>
--- a/SP4 Proposal and FrameWork/Bug Report.docx
+++ b/SP4 Proposal and FrameWork/Bug Report.docx
@@ -227,142 +227,222 @@
             <w:r>
               <w:t>Fixed</w:t>
             </w:r>
+          </w:p>
+        </w:tc>
+      </w:tr>
+      <w:tr>
+        <w:tc>
+          <w:tcPr>
+            <w:tcW w:w="715" w:type="dxa"/>
+          </w:tcPr>
+          <w:p>
+            <w:pPr>
+              <w:jc w:val="center"/>
+            </w:pPr>
+            <w:r>
+              <w:t>3.</w:t>
+            </w:r>
+          </w:p>
+        </w:tc>
+        <w:tc>
+          <w:tcPr>
+            <w:tcW w:w="3025" w:type="dxa"/>
+          </w:tcPr>
+          <w:p>
+            <w:pPr>
+              <w:jc w:val="center"/>
+            </w:pPr>
+            <w:r>
+              <w:t>Can click through buttons to select stalls</w:t>
+            </w:r>
+          </w:p>
+        </w:tc>
+        <w:tc>
+          <w:tcPr>
+            <w:tcW w:w="2285" w:type="dxa"/>
+          </w:tcPr>
+          <w:p>
+            <w:pPr>
+              <w:jc w:val="center"/>
+            </w:pPr>
+            <w:r>
+              <w:t>Yes.</w:t>
+            </w:r>
+          </w:p>
+        </w:tc>
+        <w:tc>
+          <w:tcPr>
+            <w:tcW w:w="2430" w:type="dxa"/>
+          </w:tcPr>
+          <w:p>
+            <w:pPr>
+              <w:jc w:val="center"/>
+            </w:pPr>
+            <w:r>
+              <w:t>Samuel.</w:t>
+            </w:r>
+          </w:p>
+        </w:tc>
+        <w:tc>
+          <w:tcPr>
+            <w:tcW w:w="895" w:type="dxa"/>
+          </w:tcPr>
+          <w:p>
+            <w:pPr>
+              <w:jc w:val="center"/>
+            </w:pPr>
+            <w:r>
+              <w:t>Fixing</w:t>
+            </w:r>
+          </w:p>
+        </w:tc>
+      </w:tr>
+      <w:tr>
+        <w:tc>
+          <w:tcPr>
+            <w:tcW w:w="715" w:type="dxa"/>
+          </w:tcPr>
+          <w:p>
+            <w:pPr>
+              <w:jc w:val="center"/>
+            </w:pPr>
+            <w:r>
+              <w:t>4.</w:t>
+            </w:r>
+          </w:p>
+        </w:tc>
+        <w:tc>
+          <w:tcPr>
+            <w:tcW w:w="3025" w:type="dxa"/>
+          </w:tcPr>
+          <w:p>
+            <w:pPr>
+              <w:jc w:val="center"/>
+            </w:pPr>
+            <w:r>
+              <w:t>Holding RMB when day auto-advances continues the rotation on the next day</w:t>
+            </w:r>
+          </w:p>
+        </w:tc>
+        <w:tc>
+          <w:tcPr>
+            <w:tcW w:w="2285" w:type="dxa"/>
+          </w:tcPr>
+          <w:p>
+            <w:pPr>
+              <w:jc w:val="center"/>
+            </w:pPr>
+            <w:r>
+              <w:t>Yes.</w:t>
+            </w:r>
+          </w:p>
+        </w:tc>
+        <w:tc>
+          <w:tcPr>
+            <w:tcW w:w="2430" w:type="dxa"/>
+          </w:tcPr>
+          <w:p>
+            <w:pPr>
+              <w:jc w:val="center"/>
+            </w:pPr>
+            <w:r>
+              <w:t>Samuel.</w:t>
+            </w:r>
+          </w:p>
+        </w:tc>
+        <w:tc>
+          <w:tcPr>
+            <w:tcW w:w="895" w:type="dxa"/>
+          </w:tcPr>
+          <w:p>
+            <w:pPr>
+              <w:jc w:val="center"/>
+            </w:pPr>
+            <w:r>
+              <w:t>Fixing</w:t>
+            </w:r>
+          </w:p>
+        </w:tc>
+      </w:tr>
+      <w:tr>
+        <w:tc>
+          <w:tcPr>
+            <w:tcW w:w="715" w:type="dxa"/>
+          </w:tcPr>
+          <w:p>
+            <w:pPr>
+              <w:jc w:val="center"/>
+            </w:pPr>
+            <w:r>
+              <w:t>5.</w:t>
+            </w:r>
+          </w:p>
+        </w:tc>
+        <w:tc>
+          <w:tcPr>
+            <w:tcW w:w="3025" w:type="dxa"/>
+          </w:tcPr>
+          <w:p>
+            <w:pPr>
+              <w:jc w:val="center"/>
+            </w:pPr>
+            <w:r>
+              <w:t xml:space="preserve">When the shop is selected in the </w:t>
+            </w:r>
+            <w:proofErr w:type="spellStart"/>
+            <w:r>
+              <w:t>StartOfDayState</w:t>
+            </w:r>
+            <w:proofErr w:type="spellEnd"/>
+            <w:r>
+              <w:t xml:space="preserve">, it’s still being selected in </w:t>
+            </w:r>
+            <w:proofErr w:type="spellStart"/>
+            <w:r>
+              <w:t>GameplayState</w:t>
+            </w:r>
+            <w:proofErr w:type="spellEnd"/>
+          </w:p>
+        </w:tc>
+        <w:tc>
+          <w:tcPr>
+            <w:tcW w:w="2285" w:type="dxa"/>
+          </w:tcPr>
+          <w:p>
+            <w:pPr>
+              <w:jc w:val="center"/>
+            </w:pPr>
+            <w:r>
+              <w:t>Yes.</w:t>
+            </w:r>
+          </w:p>
+        </w:tc>
+        <w:tc>
+          <w:tcPr>
+            <w:tcW w:w="2430" w:type="dxa"/>
+          </w:tcPr>
+          <w:p>
+            <w:pPr>
+              <w:jc w:val="center"/>
+            </w:pPr>
+            <w:r>
+              <w:t>Wei Qi.</w:t>
+            </w:r>
+          </w:p>
+        </w:tc>
+        <w:tc>
+          <w:tcPr>
+            <w:tcW w:w="895" w:type="dxa"/>
+          </w:tcPr>
+          <w:p>
+            <w:pPr>
+              <w:jc w:val="center"/>
+            </w:pPr>
+            <w:r>
+              <w:t>Fixed</w:t>
+            </w:r>
             <w:bookmarkStart w:id="0" w:name="_GoBack"/>
             <w:bookmarkEnd w:id="0"/>
-          </w:p>
-        </w:tc>
-      </w:tr>
-      <w:tr>
-        <w:tc>
-          <w:tcPr>
-            <w:tcW w:w="715" w:type="dxa"/>
-          </w:tcPr>
-          <w:p>
-            <w:pPr>
-              <w:jc w:val="center"/>
-            </w:pPr>
-            <w:r>
-              <w:t>3.</w:t>
-            </w:r>
-          </w:p>
-        </w:tc>
-        <w:tc>
-          <w:tcPr>
-            <w:tcW w:w="3025" w:type="dxa"/>
-          </w:tcPr>
-          <w:p>
-            <w:pPr>
-              <w:jc w:val="center"/>
-            </w:pPr>
-            <w:r>
-              <w:t>Can click through buttons to select stalls</w:t>
-            </w:r>
-          </w:p>
-        </w:tc>
-        <w:tc>
-          <w:tcPr>
-            <w:tcW w:w="2285" w:type="dxa"/>
-          </w:tcPr>
-          <w:p>
-            <w:pPr>
-              <w:jc w:val="center"/>
-            </w:pPr>
-            <w:r>
-              <w:t>Yes.</w:t>
-            </w:r>
-          </w:p>
-        </w:tc>
-        <w:tc>
-          <w:tcPr>
-            <w:tcW w:w="2430" w:type="dxa"/>
-          </w:tcPr>
-          <w:p>
-            <w:pPr>
-              <w:jc w:val="center"/>
-            </w:pPr>
-            <w:r>
-              <w:t>Samuel.</w:t>
-            </w:r>
-          </w:p>
-        </w:tc>
-        <w:tc>
-          <w:tcPr>
-            <w:tcW w:w="895" w:type="dxa"/>
-          </w:tcPr>
-          <w:p>
-            <w:pPr>
-              <w:jc w:val="center"/>
-            </w:pPr>
-            <w:r>
-              <w:t>Fixing</w:t>
-            </w:r>
-          </w:p>
-        </w:tc>
-      </w:tr>
-      <w:tr>
-        <w:tc>
-          <w:tcPr>
-            <w:tcW w:w="715" w:type="dxa"/>
-          </w:tcPr>
-          <w:p>
-            <w:pPr>
-              <w:jc w:val="center"/>
-            </w:pPr>
-            <w:r>
-              <w:t>4.</w:t>
-            </w:r>
-          </w:p>
-        </w:tc>
-        <w:tc>
-          <w:tcPr>
-            <w:tcW w:w="3025" w:type="dxa"/>
-          </w:tcPr>
-          <w:p>
-            <w:pPr>
-              <w:jc w:val="center"/>
-            </w:pPr>
-            <w:r>
-              <w:t>Holding RMB when day auto-advances continues the rotation on the next day</w:t>
-            </w:r>
-          </w:p>
-        </w:tc>
-        <w:tc>
-          <w:tcPr>
-            <w:tcW w:w="2285" w:type="dxa"/>
-          </w:tcPr>
-          <w:p>
-            <w:pPr>
-              <w:jc w:val="center"/>
-            </w:pPr>
-            <w:r>
-              <w:t>Yes.</w:t>
-            </w:r>
-          </w:p>
-        </w:tc>
-        <w:tc>
-          <w:tcPr>
-            <w:tcW w:w="2430" w:type="dxa"/>
-          </w:tcPr>
-          <w:p>
-            <w:pPr>
-              <w:jc w:val="center"/>
-            </w:pPr>
-            <w:r>
-              <w:t>Samuel.</w:t>
-            </w:r>
-          </w:p>
-        </w:tc>
-        <w:tc>
-          <w:tcPr>
-            <w:tcW w:w="895" w:type="dxa"/>
-          </w:tcPr>
-          <w:p>
-            <w:pPr>
-              <w:jc w:val="center"/>
-            </w:pPr>
-            <w:r>
-              <w:t>Fixing</w:t>
-            </w:r>
           </w:p>
         </w:tc>
       </w:tr>

</xml_diff>

<commit_message>
Some updates + bug report updated
</commit_message>
<xml_diff>
--- a/SP4 Proposal and FrameWork/Bug Report.docx
+++ b/SP4 Proposal and FrameWork/Bug Report.docx
@@ -17,11 +17,11 @@
         <w:tblLook w:val="04A0" w:firstRow="1" w:lastRow="0" w:firstColumn="1" w:lastColumn="0" w:noHBand="0" w:noVBand="1"/>
       </w:tblPr>
       <w:tblGrid>
-        <w:gridCol w:w="715"/>
-        <w:gridCol w:w="3025"/>
-        <w:gridCol w:w="2285"/>
-        <w:gridCol w:w="2430"/>
-        <w:gridCol w:w="895"/>
+        <w:gridCol w:w="701"/>
+        <w:gridCol w:w="2900"/>
+        <w:gridCol w:w="2208"/>
+        <w:gridCol w:w="2305"/>
+        <w:gridCol w:w="1236"/>
       </w:tblGrid>
       <w:tr>
         <w:tc>
@@ -294,136 +294,270 @@
             <w:r>
               <w:t>Fixed</w:t>
             </w:r>
+          </w:p>
+        </w:tc>
+      </w:tr>
+      <w:tr>
+        <w:tc>
+          <w:tcPr>
+            <w:tcW w:w="715" w:type="dxa"/>
+          </w:tcPr>
+          <w:p>
+            <w:pPr>
+              <w:jc w:val="center"/>
+            </w:pPr>
+            <w:r>
+              <w:t>4.</w:t>
+            </w:r>
+          </w:p>
+        </w:tc>
+        <w:tc>
+          <w:tcPr>
+            <w:tcW w:w="3025" w:type="dxa"/>
+          </w:tcPr>
+          <w:p>
+            <w:pPr>
+              <w:jc w:val="center"/>
+            </w:pPr>
+            <w:r>
+              <w:t>Holding RMB when day auto-advances continues the rotation on the next day</w:t>
+            </w:r>
+          </w:p>
+        </w:tc>
+        <w:tc>
+          <w:tcPr>
+            <w:tcW w:w="2285" w:type="dxa"/>
+          </w:tcPr>
+          <w:p>
+            <w:pPr>
+              <w:jc w:val="center"/>
+            </w:pPr>
+            <w:r>
+              <w:t>Yes.</w:t>
+            </w:r>
+          </w:p>
+        </w:tc>
+        <w:tc>
+          <w:tcPr>
+            <w:tcW w:w="2430" w:type="dxa"/>
+          </w:tcPr>
+          <w:p>
+            <w:pPr>
+              <w:jc w:val="center"/>
+            </w:pPr>
+            <w:r>
+              <w:t>Samuel.</w:t>
+            </w:r>
+          </w:p>
+        </w:tc>
+        <w:tc>
+          <w:tcPr>
+            <w:tcW w:w="895" w:type="dxa"/>
+          </w:tcPr>
+          <w:p>
+            <w:pPr>
+              <w:jc w:val="center"/>
+            </w:pPr>
+            <w:r>
+              <w:t>Fixing</w:t>
+            </w:r>
+          </w:p>
+        </w:tc>
+      </w:tr>
+      <w:tr>
+        <w:tc>
+          <w:tcPr>
+            <w:tcW w:w="715" w:type="dxa"/>
+          </w:tcPr>
+          <w:p>
+            <w:pPr>
+              <w:jc w:val="center"/>
+            </w:pPr>
+            <w:r>
+              <w:t>5.</w:t>
+            </w:r>
+          </w:p>
+        </w:tc>
+        <w:tc>
+          <w:tcPr>
+            <w:tcW w:w="3025" w:type="dxa"/>
+          </w:tcPr>
+          <w:p>
+            <w:pPr>
+              <w:jc w:val="center"/>
+            </w:pPr>
+            <w:r>
+              <w:t>Stack failure, when the buyer buy the mask after a while</w:t>
+            </w:r>
+          </w:p>
+        </w:tc>
+        <w:tc>
+          <w:tcPr>
+            <w:tcW w:w="2285" w:type="dxa"/>
+          </w:tcPr>
+          <w:p>
+            <w:pPr>
+              <w:jc w:val="center"/>
+            </w:pPr>
+            <w:r>
+              <w:t>Yes</w:t>
+            </w:r>
+          </w:p>
+        </w:tc>
+        <w:tc>
+          <w:tcPr>
+            <w:tcW w:w="2430" w:type="dxa"/>
+          </w:tcPr>
+          <w:p>
+            <w:pPr>
+              <w:jc w:val="center"/>
+            </w:pPr>
+            <w:r>
+              <w:t>Roland</w:t>
+            </w:r>
+          </w:p>
+        </w:tc>
+        <w:tc>
+          <w:tcPr>
+            <w:tcW w:w="895" w:type="dxa"/>
+          </w:tcPr>
+          <w:p>
+            <w:pPr>
+              <w:jc w:val="center"/>
+            </w:pPr>
+            <w:r>
+              <w:t>Fixing.</w:t>
+            </w:r>
+          </w:p>
+        </w:tc>
+      </w:tr>
+      <w:tr>
+        <w:tc>
+          <w:tcPr>
+            <w:tcW w:w="715" w:type="dxa"/>
+          </w:tcPr>
+          <w:p>
+            <w:pPr>
+              <w:jc w:val="center"/>
+            </w:pPr>
+            <w:r>
+              <w:t>6.</w:t>
+            </w:r>
+          </w:p>
+        </w:tc>
+        <w:tc>
+          <w:tcPr>
+            <w:tcW w:w="3025" w:type="dxa"/>
+          </w:tcPr>
+          <w:p>
+            <w:pPr>
+              <w:jc w:val="center"/>
+            </w:pPr>
+            <w:r>
+              <w:t>Masks bought during gameplay are not reflected in endofdayState</w:t>
+            </w:r>
+          </w:p>
+        </w:tc>
+        <w:tc>
+          <w:tcPr>
+            <w:tcW w:w="2285" w:type="dxa"/>
+          </w:tcPr>
+          <w:p>
+            <w:pPr>
+              <w:jc w:val="center"/>
+            </w:pPr>
+            <w:r>
+              <w:t>Yes</w:t>
+            </w:r>
+          </w:p>
+        </w:tc>
+        <w:tc>
+          <w:tcPr>
+            <w:tcW w:w="2430" w:type="dxa"/>
+          </w:tcPr>
+          <w:p>
+            <w:pPr>
+              <w:jc w:val="center"/>
+            </w:pPr>
+          </w:p>
+        </w:tc>
+        <w:tc>
+          <w:tcPr>
+            <w:tcW w:w="895" w:type="dxa"/>
+          </w:tcPr>
+          <w:p>
+            <w:pPr>
+              <w:jc w:val="center"/>
+            </w:pPr>
+            <w:r>
+              <w:t>Unresolved</w:t>
+            </w:r>
+          </w:p>
+        </w:tc>
+      </w:tr>
+      <w:tr>
+        <w:tc>
+          <w:tcPr>
+            <w:tcW w:w="715" w:type="dxa"/>
+          </w:tcPr>
+          <w:p>
+            <w:pPr>
+              <w:jc w:val="center"/>
+            </w:pPr>
+            <w:r>
+              <w:t>7.</w:t>
+            </w:r>
+          </w:p>
+        </w:tc>
+        <w:tc>
+          <w:tcPr>
+            <w:tcW w:w="3025" w:type="dxa"/>
+          </w:tcPr>
+          <w:p>
+            <w:pPr>
+              <w:jc w:val="center"/>
+            </w:pPr>
+            <w:r>
+              <w:t>Cannot move camera when paused during game</w:t>
+            </w:r>
+          </w:p>
+        </w:tc>
+        <w:tc>
+          <w:tcPr>
+            <w:tcW w:w="2285" w:type="dxa"/>
+          </w:tcPr>
+          <w:p>
+            <w:pPr>
+              <w:jc w:val="center"/>
+            </w:pPr>
+            <w:r>
+              <w:t>Yes</w:t>
+            </w:r>
+          </w:p>
+        </w:tc>
+        <w:tc>
+          <w:tcPr>
+            <w:tcW w:w="2430" w:type="dxa"/>
+          </w:tcPr>
+          <w:p>
+            <w:pPr>
+              <w:jc w:val="center"/>
+            </w:pPr>
+          </w:p>
+        </w:tc>
+        <w:tc>
+          <w:tcPr>
+            <w:tcW w:w="895" w:type="dxa"/>
+          </w:tcPr>
+          <w:p>
+            <w:pPr>
+              <w:jc w:val="center"/>
+            </w:pPr>
+            <w:r>
+              <w:t>Unresolved</w:t>
+            </w:r>
             <w:bookmarkStart w:id="0" w:name="_GoBack"/>
             <w:bookmarkEnd w:id="0"/>
-          </w:p>
-        </w:tc>
-      </w:tr>
-      <w:tr>
-        <w:tc>
-          <w:tcPr>
-            <w:tcW w:w="715" w:type="dxa"/>
-          </w:tcPr>
-          <w:p>
-            <w:pPr>
-              <w:jc w:val="center"/>
-            </w:pPr>
-            <w:r>
-              <w:t>4.</w:t>
-            </w:r>
-          </w:p>
-        </w:tc>
-        <w:tc>
-          <w:tcPr>
-            <w:tcW w:w="3025" w:type="dxa"/>
-          </w:tcPr>
-          <w:p>
-            <w:pPr>
-              <w:jc w:val="center"/>
-            </w:pPr>
-            <w:r>
-              <w:t>Holding RMB when day auto-advances continues the rotation on the next day</w:t>
-            </w:r>
-          </w:p>
-        </w:tc>
-        <w:tc>
-          <w:tcPr>
-            <w:tcW w:w="2285" w:type="dxa"/>
-          </w:tcPr>
-          <w:p>
-            <w:pPr>
-              <w:jc w:val="center"/>
-            </w:pPr>
-            <w:r>
-              <w:t>Yes.</w:t>
-            </w:r>
-          </w:p>
-        </w:tc>
-        <w:tc>
-          <w:tcPr>
-            <w:tcW w:w="2430" w:type="dxa"/>
-          </w:tcPr>
-          <w:p>
-            <w:pPr>
-              <w:jc w:val="center"/>
-            </w:pPr>
-            <w:r>
-              <w:t>Samuel.</w:t>
-            </w:r>
-          </w:p>
-        </w:tc>
-        <w:tc>
-          <w:tcPr>
-            <w:tcW w:w="895" w:type="dxa"/>
-          </w:tcPr>
-          <w:p>
-            <w:pPr>
-              <w:jc w:val="center"/>
-            </w:pPr>
-            <w:r>
-              <w:t>Fixing</w:t>
-            </w:r>
-          </w:p>
-        </w:tc>
-      </w:tr>
-      <w:tr>
-        <w:tc>
-          <w:tcPr>
-            <w:tcW w:w="715" w:type="dxa"/>
-          </w:tcPr>
-          <w:p>
-            <w:pPr>
-              <w:jc w:val="center"/>
-            </w:pPr>
-            <w:r>
-              <w:t>5.</w:t>
-            </w:r>
-          </w:p>
-        </w:tc>
-        <w:tc>
-          <w:tcPr>
-            <w:tcW w:w="3025" w:type="dxa"/>
-          </w:tcPr>
-          <w:p>
-            <w:pPr>
-              <w:jc w:val="center"/>
-            </w:pPr>
-            <w:r>
-              <w:t>Stack failure, when the buyer buy the mask after a while</w:t>
-            </w:r>
-          </w:p>
-        </w:tc>
-        <w:tc>
-          <w:tcPr>
-            <w:tcW w:w="2285" w:type="dxa"/>
-          </w:tcPr>
-          <w:p>
-            <w:pPr>
-              <w:jc w:val="center"/>
-            </w:pPr>
-            <w:r>
-              <w:t>Yes</w:t>
-            </w:r>
-          </w:p>
-        </w:tc>
-        <w:tc>
-          <w:tcPr>
-            <w:tcW w:w="2430" w:type="dxa"/>
-          </w:tcPr>
-          <w:p>
-            <w:pPr>
-              <w:jc w:val="center"/>
-            </w:pPr>
-          </w:p>
-        </w:tc>
-        <w:tc>
-          <w:tcPr>
-            <w:tcW w:w="895" w:type="dxa"/>
-          </w:tcPr>
-          <w:p>
-            <w:pPr>
-              <w:jc w:val="center"/>
-            </w:pPr>
           </w:p>
         </w:tc>
       </w:tr>

</xml_diff>

<commit_message>
buy mask money fixed
</commit_message>
<xml_diff>
--- a/SP4 Proposal and FrameWork/Bug Report.docx
+++ b/SP4 Proposal and FrameWork/Bug Report.docx
@@ -703,6 +703,76 @@
             <w:pPr>
               <w:jc w:val="center"/>
             </w:pPr>
+          </w:p>
+        </w:tc>
+      </w:tr>
+      <w:tr>
+        <w:tc>
+          <w:tcPr>
+            <w:tcW w:w="715" w:type="dxa"/>
+          </w:tcPr>
+          <w:p>
+            <w:pPr>
+              <w:jc w:val="center"/>
+            </w:pPr>
+            <w:r>
+              <w:t>10.</w:t>
+            </w:r>
+          </w:p>
+        </w:tc>
+        <w:tc>
+          <w:tcPr>
+            <w:tcW w:w="3025" w:type="dxa"/>
+          </w:tcPr>
+          <w:p>
+            <w:pPr>
+              <w:jc w:val="center"/>
+            </w:pPr>
+            <w:r>
+              <w:t>Masks bought during gameplay</w:t>
+            </w:r>
+            <w:r>
+              <w:t xml:space="preserve"> does not minus current money.</w:t>
+            </w:r>
+          </w:p>
+        </w:tc>
+        <w:tc>
+          <w:tcPr>
+            <w:tcW w:w="2285" w:type="dxa"/>
+          </w:tcPr>
+          <w:p>
+            <w:pPr>
+              <w:jc w:val="center"/>
+            </w:pPr>
+            <w:r>
+              <w:t>Yes.</w:t>
+            </w:r>
+          </w:p>
+        </w:tc>
+        <w:tc>
+          <w:tcPr>
+            <w:tcW w:w="2430" w:type="dxa"/>
+          </w:tcPr>
+          <w:p>
+            <w:pPr>
+              <w:jc w:val="center"/>
+            </w:pPr>
+            <w:r>
+              <w:t>Wei qi</w:t>
+            </w:r>
+          </w:p>
+        </w:tc>
+        <w:tc>
+          <w:tcPr>
+            <w:tcW w:w="895" w:type="dxa"/>
+          </w:tcPr>
+          <w:p>
+            <w:pPr>
+              <w:jc w:val="center"/>
+            </w:pPr>
+            <w:r>
+              <w:t>Fixed.</w:t>
+            </w:r>
             <w:bookmarkStart w:id="0" w:name="_GoBack"/>
             <w:bookmarkEnd w:id="0"/>
           </w:p>

</xml_diff>